<commit_message>
Commented, added hard coded login
</commit_message>
<xml_diff>
--- a/Docs/Milestones.docx
+++ b/Docs/Milestones.docx
@@ -553,22 +553,40 @@
         <w:t xml:space="preserve">Update class, activity, and sequence diagrams </w:t>
       </w:r>
       <w:r>
-        <w:t xml:space="preserve">-- Nick </w:t>
-      </w:r>
-      <w:proofErr w:type="spellStart"/>
-      <w:r>
+        <w:t xml:space="preserve">-- </w:t>
+      </w:r>
+      <w:r>
+        <w:rPr>
+          <w:b/>
+        </w:rPr>
+        <w:t xml:space="preserve">Nick </w:t>
+      </w:r>
+      <w:proofErr w:type="spellStart"/>
+      <w:r>
+        <w:rPr>
+          <w:b/>
+        </w:rPr>
         <w:t>Borushko</w:t>
       </w:r>
       <w:proofErr w:type="spellEnd"/>
       <w:r>
+        <w:rPr>
+          <w:b/>
+        </w:rPr>
         <w:t xml:space="preserve">, Ryan Gillett, Andrew </w:t>
       </w:r>
       <w:proofErr w:type="spellStart"/>
       <w:r>
+        <w:rPr>
+          <w:b/>
+        </w:rPr>
         <w:t>Haeger</w:t>
       </w:r>
       <w:proofErr w:type="spellEnd"/>
       <w:r>
+        <w:rPr>
+          <w:b/>
+        </w:rPr>
         <w:t>, Ryan Bickham</w:t>
       </w:r>
     </w:p>
@@ -607,252 +625,285 @@
       </w:r>
       <w:proofErr w:type="spellEnd"/>
       <w:r>
-        <w:t xml:space="preserve">, Euchre, and Blackjack in the graphical environment locally – </w:t>
-      </w:r>
-      <w:r>
-        <w:rPr>
-          <w:b/>
-        </w:rPr>
-        <w:t xml:space="preserve">Ryan Bickham,  Andrew </w:t>
-      </w:r>
-      <w:proofErr w:type="spellStart"/>
-      <w:r>
-        <w:rPr>
-          <w:b/>
-        </w:rPr>
-        <w:t>Haeger</w:t>
-      </w:r>
-      <w:proofErr w:type="spellEnd"/>
-    </w:p>
-    <w:p>
-      <w:pPr>
-        <w:pStyle w:val="ListParagraph"/>
-        <w:numPr>
-          <w:ilvl w:val="1"/>
-          <w:numId w:val="2"/>
-        </w:numPr>
-      </w:pPr>
-      <w:r>
-        <w:t xml:space="preserve">Begin work on multiplayer implementation using Java RMI – </w:t>
-      </w:r>
-      <w:r>
-        <w:rPr>
-          <w:b/>
-        </w:rPr>
-        <w:t>Ryan Bickham</w:t>
-      </w:r>
-      <w:r>
-        <w:rPr>
-          <w:b/>
-        </w:rPr>
-        <w:t xml:space="preserve">, Andrew </w:t>
-      </w:r>
-      <w:proofErr w:type="spellStart"/>
-      <w:r>
-        <w:rPr>
-          <w:b/>
-        </w:rPr>
-        <w:t>Haeger</w:t>
-      </w:r>
-      <w:proofErr w:type="spellEnd"/>
-    </w:p>
-    <w:p>
-      <w:pPr>
-        <w:pStyle w:val="ListParagraph"/>
-        <w:numPr>
-          <w:ilvl w:val="1"/>
-          <w:numId w:val="2"/>
-        </w:numPr>
-      </w:pPr>
-      <w:r>
-        <w:t>Host database on server instance so data is consistent throughout</w:t>
-      </w:r>
-    </w:p>
-    <w:p>
-      <w:pPr>
-        <w:pStyle w:val="ListParagraph"/>
-        <w:numPr>
-          <w:ilvl w:val="1"/>
-          <w:numId w:val="2"/>
-        </w:numPr>
-      </w:pPr>
-      <w:r>
-        <w:t xml:space="preserve">Update database configuration as needed during development – Nick </w:t>
-      </w:r>
-      <w:proofErr w:type="spellStart"/>
-      <w:r>
-        <w:t>Borushko</w:t>
-      </w:r>
-      <w:proofErr w:type="spellEnd"/>
-      <w:r>
-        <w:t>, Ryan Gillett</w:t>
-      </w:r>
-    </w:p>
-    <w:p>
-      <w:pPr>
-        <w:pStyle w:val="ListParagraph"/>
-        <w:numPr>
-          <w:ilvl w:val="1"/>
-          <w:numId w:val="2"/>
-        </w:numPr>
-      </w:pPr>
-      <w:r>
-        <w:lastRenderedPageBreak/>
-        <w:t xml:space="preserve">Update class, activity, and sequence diagrams – Nick </w:t>
-      </w:r>
-      <w:proofErr w:type="spellStart"/>
-      <w:r>
-        <w:t>Borushko</w:t>
-      </w:r>
-      <w:proofErr w:type="spellEnd"/>
-      <w:r>
-        <w:t xml:space="preserve">, Ryan Gillett, Andrew </w:t>
-      </w:r>
-      <w:proofErr w:type="spellStart"/>
-      <w:r>
-        <w:t>Haeger</w:t>
-      </w:r>
-      <w:proofErr w:type="spellEnd"/>
-      <w:r>
-        <w:t>, Ryan Bickham</w:t>
-      </w:r>
-    </w:p>
-    <w:p>
-      <w:pPr>
-        <w:pStyle w:val="ListParagraph"/>
-        <w:numPr>
-          <w:ilvl w:val="0"/>
-          <w:numId w:val="2"/>
-        </w:numPr>
-        <w:rPr>
-          <w:b/>
-        </w:rPr>
-      </w:pPr>
-      <w:r>
-        <w:rPr>
-          <w:b/>
-        </w:rPr>
-        <w:t>Milestone 4(By April 23)</w:t>
-      </w:r>
-    </w:p>
-    <w:p>
-      <w:pPr>
-        <w:pStyle w:val="ListParagraph"/>
-        <w:numPr>
-          <w:ilvl w:val="1"/>
-          <w:numId w:val="2"/>
-        </w:numPr>
-      </w:pPr>
-      <w:r>
-        <w:t>Complete multiplayer implementation for Texas Hold ‘</w:t>
-      </w:r>
-      <w:proofErr w:type="spellStart"/>
-      <w:r>
-        <w:t>em</w:t>
-      </w:r>
-      <w:proofErr w:type="spellEnd"/>
-      <w:r>
-        <w:t xml:space="preserve">, Euchre, and Blackjack – </w:t>
-      </w:r>
-      <w:r>
-        <w:rPr>
-          <w:b/>
-        </w:rPr>
-        <w:t xml:space="preserve">Ryan Bickham, Andrew </w:t>
-      </w:r>
-      <w:proofErr w:type="spellStart"/>
-      <w:r>
-        <w:rPr>
-          <w:b/>
-        </w:rPr>
-        <w:t>Haeger</w:t>
-      </w:r>
-      <w:proofErr w:type="spellEnd"/>
-    </w:p>
-    <w:p>
-      <w:pPr>
-        <w:pStyle w:val="ListParagraph"/>
-        <w:numPr>
-          <w:ilvl w:val="1"/>
-          <w:numId w:val="2"/>
-        </w:numPr>
-      </w:pPr>
-      <w:r>
-        <w:t>Work on implementing an additional game such as Omaha Hold ‘</w:t>
-      </w:r>
-      <w:proofErr w:type="spellStart"/>
-      <w:r>
-        <w:t>em</w:t>
-      </w:r>
-      <w:proofErr w:type="spellEnd"/>
-      <w:r>
-        <w:t xml:space="preserve"> or Five Card Draw if time permits – </w:t>
-      </w:r>
-      <w:r>
-        <w:rPr>
-          <w:b/>
-        </w:rPr>
-        <w:t>Ryan Bickham</w:t>
-      </w:r>
-    </w:p>
-    <w:p>
-      <w:pPr>
-        <w:pStyle w:val="ListParagraph"/>
-        <w:numPr>
-          <w:ilvl w:val="1"/>
-          <w:numId w:val="2"/>
-        </w:numPr>
-      </w:pPr>
-      <w:r>
-        <w:t xml:space="preserve">Host server side application on server instance for consistent access.  </w:t>
-      </w:r>
-    </w:p>
-    <w:p>
-      <w:pPr>
-        <w:pStyle w:val="ListParagraph"/>
-        <w:numPr>
-          <w:ilvl w:val="1"/>
-          <w:numId w:val="2"/>
-        </w:numPr>
-      </w:pPr>
-      <w:r>
-        <w:t xml:space="preserve">Develop a simple website allowing users to download client application, and possibly view and update their profile – </w:t>
-      </w:r>
-      <w:r>
-        <w:rPr>
-          <w:b/>
-        </w:rPr>
-        <w:t xml:space="preserve">Ryan Bickham, Andrew </w:t>
-      </w:r>
-      <w:proofErr w:type="spellStart"/>
-      <w:r>
-        <w:rPr>
-          <w:b/>
-        </w:rPr>
-        <w:t>Haeger</w:t>
-      </w:r>
-      <w:proofErr w:type="spellEnd"/>
-      <w:r>
-        <w:rPr>
-          <w:b/>
-        </w:rPr>
-        <w:t xml:space="preserve">, Ryan Gillett, Nick </w:t>
-      </w:r>
-      <w:proofErr w:type="spellStart"/>
-      <w:r>
-        <w:rPr>
-          <w:b/>
-        </w:rPr>
-        <w:t>Borushko</w:t>
-      </w:r>
-      <w:proofErr w:type="spellEnd"/>
-    </w:p>
-    <w:p>
-      <w:pPr>
-        <w:ind w:left="1080"/>
-      </w:pPr>
+        <w:t>, Euchre, and Blac</w:t>
+      </w:r>
       <w:bookmarkStart w:id="0" w:name="_GoBack"/>
       <w:bookmarkEnd w:id="0"/>
+      <w:r>
+        <w:t xml:space="preserve">kjack in the graphical environment locally – </w:t>
+      </w:r>
+      <w:r>
+        <w:rPr>
+          <w:b/>
+        </w:rPr>
+        <w:t xml:space="preserve">Ryan Bickham,  Andrew </w:t>
+      </w:r>
+      <w:proofErr w:type="spellStart"/>
+      <w:r>
+        <w:rPr>
+          <w:b/>
+        </w:rPr>
+        <w:t>Haeger</w:t>
+      </w:r>
+      <w:proofErr w:type="spellEnd"/>
+    </w:p>
+    <w:p>
+      <w:pPr>
+        <w:pStyle w:val="ListParagraph"/>
+        <w:numPr>
+          <w:ilvl w:val="1"/>
+          <w:numId w:val="2"/>
+        </w:numPr>
+      </w:pPr>
+      <w:r>
+        <w:t xml:space="preserve">Begin work on multiplayer implementation using Java RMI – </w:t>
+      </w:r>
+      <w:r>
+        <w:rPr>
+          <w:b/>
+        </w:rPr>
+        <w:t>Ryan Bickham</w:t>
+      </w:r>
+      <w:r>
+        <w:rPr>
+          <w:b/>
+        </w:rPr>
+        <w:t xml:space="preserve">, Andrew </w:t>
+      </w:r>
+      <w:proofErr w:type="spellStart"/>
+      <w:r>
+        <w:rPr>
+          <w:b/>
+        </w:rPr>
+        <w:t>Haeger</w:t>
+      </w:r>
+      <w:proofErr w:type="spellEnd"/>
+    </w:p>
+    <w:p>
+      <w:pPr>
+        <w:pStyle w:val="ListParagraph"/>
+        <w:numPr>
+          <w:ilvl w:val="1"/>
+          <w:numId w:val="2"/>
+        </w:numPr>
+      </w:pPr>
+      <w:r>
+        <w:t>Host database on server instance so data is consistent throughout</w:t>
+      </w:r>
+    </w:p>
+    <w:p>
+      <w:pPr>
+        <w:pStyle w:val="ListParagraph"/>
+        <w:numPr>
+          <w:ilvl w:val="1"/>
+          <w:numId w:val="2"/>
+        </w:numPr>
+      </w:pPr>
+      <w:r>
+        <w:t xml:space="preserve">Update database configuration as needed during development – </w:t>
+      </w:r>
+      <w:r>
+        <w:rPr>
+          <w:b/>
+        </w:rPr>
+        <w:t xml:space="preserve">Nick </w:t>
+      </w:r>
+      <w:proofErr w:type="spellStart"/>
+      <w:r>
+        <w:rPr>
+          <w:b/>
+        </w:rPr>
+        <w:t>Borushko</w:t>
+      </w:r>
+      <w:proofErr w:type="spellEnd"/>
+      <w:r>
+        <w:rPr>
+          <w:b/>
+        </w:rPr>
+        <w:t>, Ryan Gillett</w:t>
+      </w:r>
+    </w:p>
+    <w:p>
+      <w:pPr>
+        <w:pStyle w:val="ListParagraph"/>
+        <w:numPr>
+          <w:ilvl w:val="1"/>
+          <w:numId w:val="2"/>
+        </w:numPr>
+      </w:pPr>
+      <w:r>
+        <w:lastRenderedPageBreak/>
+        <w:t>Update class, activity, and sequence diagrams –</w:t>
+      </w:r>
+      <w:r>
+        <w:rPr>
+          <w:b/>
+        </w:rPr>
+        <w:t xml:space="preserve"> Nick </w:t>
+      </w:r>
+      <w:proofErr w:type="spellStart"/>
+      <w:r>
+        <w:rPr>
+          <w:b/>
+        </w:rPr>
+        <w:t>Borushko</w:t>
+      </w:r>
+      <w:proofErr w:type="spellEnd"/>
+      <w:r>
+        <w:rPr>
+          <w:b/>
+        </w:rPr>
+        <w:t xml:space="preserve">, Ryan Gillett, Andrew </w:t>
+      </w:r>
+      <w:proofErr w:type="spellStart"/>
+      <w:r>
+        <w:rPr>
+          <w:b/>
+        </w:rPr>
+        <w:t>Haeger</w:t>
+      </w:r>
+      <w:proofErr w:type="spellEnd"/>
+      <w:r>
+        <w:rPr>
+          <w:b/>
+        </w:rPr>
+        <w:t>, Ryan Bickham</w:t>
+      </w:r>
+    </w:p>
+    <w:p>
+      <w:pPr>
+        <w:pStyle w:val="ListParagraph"/>
+        <w:numPr>
+          <w:ilvl w:val="0"/>
+          <w:numId w:val="2"/>
+        </w:numPr>
+        <w:rPr>
+          <w:b/>
+        </w:rPr>
+      </w:pPr>
+      <w:r>
+        <w:rPr>
+          <w:b/>
+        </w:rPr>
+        <w:t>Milestone 4(By April 23)</w:t>
+      </w:r>
+    </w:p>
+    <w:p>
+      <w:pPr>
+        <w:pStyle w:val="ListParagraph"/>
+        <w:numPr>
+          <w:ilvl w:val="1"/>
+          <w:numId w:val="2"/>
+        </w:numPr>
+      </w:pPr>
+      <w:r>
+        <w:t>Complete multiplayer implementation for Texas Hold ‘</w:t>
+      </w:r>
+      <w:proofErr w:type="spellStart"/>
+      <w:r>
+        <w:t>em</w:t>
+      </w:r>
+      <w:proofErr w:type="spellEnd"/>
+      <w:r>
+        <w:t xml:space="preserve">, Euchre, and Blackjack – </w:t>
+      </w:r>
+      <w:r>
+        <w:rPr>
+          <w:b/>
+        </w:rPr>
+        <w:t xml:space="preserve">Ryan Bickham, Andrew </w:t>
+      </w:r>
+      <w:proofErr w:type="spellStart"/>
+      <w:r>
+        <w:rPr>
+          <w:b/>
+        </w:rPr>
+        <w:t>Haeger</w:t>
+      </w:r>
+      <w:proofErr w:type="spellEnd"/>
+    </w:p>
+    <w:p>
+      <w:pPr>
+        <w:pStyle w:val="ListParagraph"/>
+        <w:numPr>
+          <w:ilvl w:val="1"/>
+          <w:numId w:val="2"/>
+        </w:numPr>
+      </w:pPr>
+      <w:r>
+        <w:t>Work on implementing an additional game such as Omaha Hold ‘</w:t>
+      </w:r>
+      <w:proofErr w:type="spellStart"/>
+      <w:r>
+        <w:t>em</w:t>
+      </w:r>
+      <w:proofErr w:type="spellEnd"/>
+      <w:r>
+        <w:t xml:space="preserve"> or Five Card Draw if time permits – </w:t>
+      </w:r>
+      <w:r>
+        <w:rPr>
+          <w:b/>
+        </w:rPr>
+        <w:t>Ryan Bickham</w:t>
+      </w:r>
+    </w:p>
+    <w:p>
+      <w:pPr>
+        <w:pStyle w:val="ListParagraph"/>
+        <w:numPr>
+          <w:ilvl w:val="1"/>
+          <w:numId w:val="2"/>
+        </w:numPr>
+      </w:pPr>
+      <w:r>
+        <w:t xml:space="preserve">Host server side application on server instance for consistent access.  </w:t>
+      </w:r>
+    </w:p>
+    <w:p>
+      <w:pPr>
+        <w:pStyle w:val="ListParagraph"/>
+        <w:numPr>
+          <w:ilvl w:val="1"/>
+          <w:numId w:val="2"/>
+        </w:numPr>
+      </w:pPr>
+      <w:r>
+        <w:t xml:space="preserve">Develop a simple website allowing users to download client application, and possibly view and update their profile – </w:t>
+      </w:r>
+      <w:r>
+        <w:rPr>
+          <w:b/>
+        </w:rPr>
+        <w:t xml:space="preserve">Ryan Bickham, Andrew </w:t>
+      </w:r>
+      <w:proofErr w:type="spellStart"/>
+      <w:r>
+        <w:rPr>
+          <w:b/>
+        </w:rPr>
+        <w:t>Haeger</w:t>
+      </w:r>
+      <w:proofErr w:type="spellEnd"/>
+      <w:r>
+        <w:rPr>
+          <w:b/>
+        </w:rPr>
+        <w:t xml:space="preserve">, Ryan Gillett, Nick </w:t>
+      </w:r>
+      <w:proofErr w:type="spellStart"/>
+      <w:r>
+        <w:rPr>
+          <w:b/>
+        </w:rPr>
+        <w:t>Borushko</w:t>
+      </w:r>
+      <w:proofErr w:type="spellEnd"/>
+    </w:p>
+    <w:p>
+      <w:pPr>
+        <w:ind w:left="1080"/>
+      </w:pPr>
     </w:p>
     <w:p>
       <w:pPr>

</xml_diff>

<commit_message>
Updated all diagrams for now
Need relation lines for class, and whatever needs to be added when
Bickham finishes the multiplayer.
</commit_message>
<xml_diff>
--- a/Docs/Milestones.docx
+++ b/Docs/Milestones.docx
@@ -1,6 +1,6 @@
 
 <file path=word/document.xml><?xml version="1.0" encoding="utf-8"?>
-<w:document xmlns:wpc="http://schemas.microsoft.com/office/word/2010/wordprocessingCanvas" xmlns:mc="http://schemas.openxmlformats.org/markup-compatibility/2006" xmlns:o="urn:schemas-microsoft-com:office:office" xmlns:r="http://schemas.openxmlformats.org/officeDocument/2006/relationships" xmlns:m="http://schemas.openxmlformats.org/officeDocument/2006/math" xmlns:v="urn:schemas-microsoft-com:vml" xmlns:wp14="http://schemas.microsoft.com/office/word/2010/wordprocessingDrawing" xmlns:wp="http://schemas.openxmlformats.org/drawingml/2006/wordprocessingDrawing" xmlns:w10="urn:schemas-microsoft-com:office:word" xmlns:w="http://schemas.openxmlformats.org/wordprocessingml/2006/main" xmlns:w14="http://schemas.microsoft.com/office/word/2010/wordml" xmlns:wpg="http://schemas.microsoft.com/office/word/2010/wordprocessingGroup" xmlns:wpi="http://schemas.microsoft.com/office/word/2010/wordprocessingInk" xmlns:wne="http://schemas.microsoft.com/office/word/2006/wordml" xmlns:wps="http://schemas.microsoft.com/office/word/2010/wordprocessingShape" mc:Ignorable="w14 wp14">
+<w:document xmlns:ve="http://schemas.openxmlformats.org/markup-compatibility/2006" xmlns:o="urn:schemas-microsoft-com:office:office" xmlns:r="http://schemas.openxmlformats.org/officeDocument/2006/relationships" xmlns:m="http://schemas.openxmlformats.org/officeDocument/2006/math" xmlns:v="urn:schemas-microsoft-com:vml" xmlns:wp="http://schemas.openxmlformats.org/drawingml/2006/wordprocessingDrawing" xmlns:w10="urn:schemas-microsoft-com:office:word" xmlns:w="http://schemas.openxmlformats.org/wordprocessingml/2006/main" xmlns:wne="http://schemas.microsoft.com/office/word/2006/wordml">
   <w:body>
     <w:p>
       <w:pPr>
@@ -41,7 +41,21 @@
         <w:rPr>
           <w:b/>
         </w:rPr>
-        <w:t xml:space="preserve"> Ryan Bickham, </w:t>
+        <w:t xml:space="preserve"> Ryan </w:t>
+      </w:r>
+      <w:proofErr w:type="spellStart"/>
+      <w:r>
+        <w:rPr>
+          <w:b/>
+        </w:rPr>
+        <w:t>Bickham</w:t>
+      </w:r>
+      <w:proofErr w:type="spellEnd"/>
+      <w:r>
+        <w:rPr>
+          <w:b/>
+        </w:rPr>
+        <w:t xml:space="preserve">, </w:t>
       </w:r>
       <w:r>
         <w:rPr>
@@ -61,21 +75,13 @@
         <w:rPr>
           <w:b/>
         </w:rPr>
-        <w:t xml:space="preserve">, Nick </w:t>
-      </w:r>
-      <w:proofErr w:type="spellStart"/>
-      <w:r>
-        <w:rPr>
-          <w:b/>
-        </w:rPr>
-        <w:t>Borushko</w:t>
-      </w:r>
-      <w:proofErr w:type="spellEnd"/>
-      <w:r>
-        <w:rPr>
-          <w:b/>
-        </w:rPr>
-        <w:t>, Ryan Gillett</w:t>
+        <w:t>, Nick Borushko, Ryan Gillett</w:t>
+      </w:r>
+      <w:r>
+        <w:rPr>
+          <w:b/>
+        </w:rPr>
+        <w:t xml:space="preserve">  (100% complete)</w:t>
       </w:r>
     </w:p>
     <w:p>
@@ -113,21 +119,13 @@
         <w:rPr>
           <w:b/>
         </w:rPr>
-        <w:t xml:space="preserve">, Nick </w:t>
-      </w:r>
-      <w:proofErr w:type="spellStart"/>
-      <w:r>
-        <w:rPr>
-          <w:b/>
-        </w:rPr>
-        <w:t>Borushko</w:t>
-      </w:r>
-      <w:proofErr w:type="spellEnd"/>
-      <w:r>
-        <w:rPr>
-          <w:b/>
-        </w:rPr>
-        <w:t>, Ryan Gillett</w:t>
+        <w:t>, Nick Borushko, Ryan Gillett</w:t>
+      </w:r>
+      <w:r>
+        <w:rPr>
+          <w:b/>
+        </w:rPr>
+        <w:t xml:space="preserve">  (100% complete)</w:t>
       </w:r>
     </w:p>
     <w:p>
@@ -163,6 +161,12 @@
         <w:t>Haeger</w:t>
       </w:r>
       <w:proofErr w:type="spellEnd"/>
+      <w:r>
+        <w:rPr>
+          <w:b/>
+        </w:rPr>
+        <w:t xml:space="preserve">   (100% complete)</w:t>
+      </w:r>
     </w:p>
     <w:p>
       <w:pPr>
@@ -185,7 +189,21 @@
         <w:rPr>
           <w:b/>
         </w:rPr>
-        <w:t>Ryan Bickham</w:t>
+        <w:t xml:space="preserve">Ryan </w:t>
+      </w:r>
+      <w:proofErr w:type="spellStart"/>
+      <w:r>
+        <w:rPr>
+          <w:b/>
+        </w:rPr>
+        <w:t>Bickham</w:t>
+      </w:r>
+      <w:proofErr w:type="spellEnd"/>
+      <w:r>
+        <w:rPr>
+          <w:b/>
+        </w:rPr>
+        <w:t xml:space="preserve">  (100% complete)</w:t>
       </w:r>
     </w:p>
     <w:p>
@@ -206,7 +224,21 @@
         <w:rPr>
           <w:b/>
         </w:rPr>
-        <w:t>Ryan Gillett, Ryan Bickham</w:t>
+        <w:t xml:space="preserve">Ryan Gillett, Ryan </w:t>
+      </w:r>
+      <w:proofErr w:type="spellStart"/>
+      <w:r>
+        <w:rPr>
+          <w:b/>
+        </w:rPr>
+        <w:t>Bickham</w:t>
+      </w:r>
+      <w:proofErr w:type="spellEnd"/>
+      <w:r>
+        <w:rPr>
+          <w:b/>
+        </w:rPr>
+        <w:t xml:space="preserve">   (100% complete)</w:t>
       </w:r>
     </w:p>
     <w:p>
@@ -227,7 +259,21 @@
         <w:rPr>
           <w:b/>
         </w:rPr>
-        <w:t>Ryan Bickham</w:t>
+        <w:t xml:space="preserve">Ryan </w:t>
+      </w:r>
+      <w:proofErr w:type="spellStart"/>
+      <w:r>
+        <w:rPr>
+          <w:b/>
+        </w:rPr>
+        <w:t>Bickham</w:t>
+      </w:r>
+      <w:proofErr w:type="spellEnd"/>
+      <w:r>
+        <w:rPr>
+          <w:b/>
+        </w:rPr>
+        <w:t xml:space="preserve">   (100% complete)</w:t>
       </w:r>
     </w:p>
     <w:p>
@@ -262,7 +308,21 @@
         <w:rPr>
           <w:b/>
         </w:rPr>
-        <w:t>Ryan Bickham</w:t>
+        <w:t xml:space="preserve">Ryan </w:t>
+      </w:r>
+      <w:proofErr w:type="spellStart"/>
+      <w:r>
+        <w:rPr>
+          <w:b/>
+        </w:rPr>
+        <w:t>Bickham</w:t>
+      </w:r>
+      <w:proofErr w:type="spellEnd"/>
+      <w:r>
+        <w:rPr>
+          <w:b/>
+        </w:rPr>
+        <w:t xml:space="preserve">  (100% complete)</w:t>
       </w:r>
     </w:p>
     <w:p>
@@ -290,6 +350,12 @@
         <w:t>Haeger</w:t>
       </w:r>
       <w:proofErr w:type="spellEnd"/>
+      <w:r>
+        <w:rPr>
+          <w:b/>
+        </w:rPr>
+        <w:t xml:space="preserve">   (100% complete)</w:t>
+      </w:r>
     </w:p>
     <w:p>
       <w:pPr>
@@ -309,7 +375,21 @@
         <w:rPr>
           <w:b/>
         </w:rPr>
-        <w:t>Ryan Bickham</w:t>
+        <w:t xml:space="preserve">Ryan </w:t>
+      </w:r>
+      <w:proofErr w:type="spellStart"/>
+      <w:r>
+        <w:rPr>
+          <w:b/>
+        </w:rPr>
+        <w:t>Bickham</w:t>
+      </w:r>
+      <w:proofErr w:type="spellEnd"/>
+      <w:r>
+        <w:rPr>
+          <w:b/>
+        </w:rPr>
+        <w:t xml:space="preserve">   (100% complete)</w:t>
       </w:r>
     </w:p>
     <w:p>
@@ -330,7 +410,21 @@
         <w:rPr>
           <w:b/>
         </w:rPr>
-        <w:t>Ryan Bickham</w:t>
+        <w:t xml:space="preserve">Ryan </w:t>
+      </w:r>
+      <w:proofErr w:type="spellStart"/>
+      <w:r>
+        <w:rPr>
+          <w:b/>
+        </w:rPr>
+        <w:t>Bickham</w:t>
+      </w:r>
+      <w:proofErr w:type="spellEnd"/>
+      <w:r>
+        <w:rPr>
+          <w:b/>
+        </w:rPr>
+        <w:t xml:space="preserve">   (100% complete)</w:t>
       </w:r>
     </w:p>
     <w:p>
@@ -364,6 +458,12 @@
         <w:t>Haeger</w:t>
       </w:r>
       <w:proofErr w:type="spellEnd"/>
+      <w:r>
+        <w:rPr>
+          <w:b/>
+        </w:rPr>
+        <w:t xml:space="preserve">   (100% complete)</w:t>
+      </w:r>
     </w:p>
     <w:p>
       <w:pPr>
@@ -389,7 +489,21 @@
         <w:rPr>
           <w:b/>
         </w:rPr>
-        <w:t>Ryan Bickham</w:t>
+        <w:t xml:space="preserve">Ryan </w:t>
+      </w:r>
+      <w:proofErr w:type="spellStart"/>
+      <w:r>
+        <w:rPr>
+          <w:b/>
+        </w:rPr>
+        <w:t>Bickham</w:t>
+      </w:r>
+      <w:proofErr w:type="spellEnd"/>
+      <w:r>
+        <w:rPr>
+          <w:b/>
+        </w:rPr>
+        <w:t xml:space="preserve">   (100% complete)</w:t>
       </w:r>
     </w:p>
     <w:p>
@@ -422,21 +536,13 @@
         <w:rPr>
           <w:b/>
         </w:rPr>
-        <w:t xml:space="preserve">Nick </w:t>
-      </w:r>
-      <w:proofErr w:type="spellStart"/>
-      <w:r>
-        <w:rPr>
-          <w:b/>
-        </w:rPr>
-        <w:t>Borushko</w:t>
-      </w:r>
-      <w:proofErr w:type="spellEnd"/>
-      <w:r>
-        <w:rPr>
-          <w:b/>
-        </w:rPr>
-        <w:t>, Ryan Gillett</w:t>
+        <w:t>Nick Borushko, Ryan Gillett</w:t>
+      </w:r>
+      <w:r>
+        <w:rPr>
+          <w:b/>
+        </w:rPr>
+        <w:t xml:space="preserve">   (100% complete)</w:t>
       </w:r>
     </w:p>
     <w:p>
@@ -454,7 +560,21 @@
         <w:rPr>
           <w:b/>
         </w:rPr>
-        <w:t>Ryan Bickham</w:t>
+        <w:t xml:space="preserve">Ryan </w:t>
+      </w:r>
+      <w:proofErr w:type="spellStart"/>
+      <w:r>
+        <w:rPr>
+          <w:b/>
+        </w:rPr>
+        <w:t>Bickham</w:t>
+      </w:r>
+      <w:proofErr w:type="spellEnd"/>
+      <w:r>
+        <w:rPr>
+          <w:b/>
+        </w:rPr>
+        <w:t xml:space="preserve">   (100% complete)</w:t>
       </w:r>
     </w:p>
     <w:p>
@@ -485,6 +605,12 @@
         <w:t>Haeger</w:t>
       </w:r>
       <w:proofErr w:type="spellEnd"/>
+      <w:r>
+        <w:rPr>
+          <w:b/>
+        </w:rPr>
+        <w:t xml:space="preserve">   (100% complete)</w:t>
+      </w:r>
     </w:p>
     <w:p>
       <w:pPr>
@@ -501,7 +627,21 @@
         <w:rPr>
           <w:b/>
         </w:rPr>
-        <w:t xml:space="preserve">Ryan Bickham, Andrew </w:t>
+        <w:t xml:space="preserve">Ryan </w:t>
+      </w:r>
+      <w:proofErr w:type="spellStart"/>
+      <w:r>
+        <w:rPr>
+          <w:b/>
+        </w:rPr>
+        <w:t>Bickham</w:t>
+      </w:r>
+      <w:proofErr w:type="spellEnd"/>
+      <w:r>
+        <w:rPr>
+          <w:b/>
+        </w:rPr>
+        <w:t xml:space="preserve">, Andrew </w:t>
       </w:r>
       <w:proofErr w:type="spellStart"/>
       <w:r>
@@ -511,6 +651,12 @@
         <w:t>Haeger</w:t>
       </w:r>
       <w:proofErr w:type="spellEnd"/>
+      <w:r>
+        <w:rPr>
+          <w:b/>
+        </w:rPr>
+        <w:t xml:space="preserve">   (100% complete)</w:t>
+      </w:r>
     </w:p>
     <w:p>
       <w:pPr>
@@ -527,7 +673,21 @@
         <w:rPr>
           <w:b/>
         </w:rPr>
-        <w:t xml:space="preserve"> Ryan Bickham, Andrew </w:t>
+        <w:t xml:space="preserve"> Ryan </w:t>
+      </w:r>
+      <w:proofErr w:type="spellStart"/>
+      <w:r>
+        <w:rPr>
+          <w:b/>
+        </w:rPr>
+        <w:t>Bickham</w:t>
+      </w:r>
+      <w:proofErr w:type="spellEnd"/>
+      <w:r>
+        <w:rPr>
+          <w:b/>
+        </w:rPr>
+        <w:t xml:space="preserve">, Andrew </w:t>
       </w:r>
       <w:proofErr w:type="spellStart"/>
       <w:r>
@@ -537,6 +697,12 @@
         <w:t>Haeger</w:t>
       </w:r>
       <w:proofErr w:type="spellEnd"/>
+      <w:r>
+        <w:rPr>
+          <w:b/>
+        </w:rPr>
+        <w:t xml:space="preserve">   (100% complete)</w:t>
+      </w:r>
     </w:p>
     <w:p>
       <w:pPr>
@@ -559,21 +725,7 @@
         <w:rPr>
           <w:b/>
         </w:rPr>
-        <w:t xml:space="preserve">Nick </w:t>
-      </w:r>
-      <w:proofErr w:type="spellStart"/>
-      <w:r>
-        <w:rPr>
-          <w:b/>
-        </w:rPr>
-        <w:t>Borushko</w:t>
-      </w:r>
-      <w:proofErr w:type="spellEnd"/>
-      <w:r>
-        <w:rPr>
-          <w:b/>
-        </w:rPr>
-        <w:t xml:space="preserve">, Ryan Gillett, Andrew </w:t>
+        <w:t xml:space="preserve">Nick Borushko, Ryan Gillett, Andrew </w:t>
       </w:r>
       <w:proofErr w:type="spellStart"/>
       <w:r>
@@ -587,7 +739,21 @@
         <w:rPr>
           <w:b/>
         </w:rPr>
-        <w:t>, Ryan Bickham</w:t>
+        <w:t xml:space="preserve">, Ryan </w:t>
+      </w:r>
+      <w:proofErr w:type="spellStart"/>
+      <w:r>
+        <w:rPr>
+          <w:b/>
+        </w:rPr>
+        <w:t>Bickham</w:t>
+      </w:r>
+      <w:proofErr w:type="spellEnd"/>
+      <w:r>
+        <w:rPr>
+          <w:b/>
+        </w:rPr>
+        <w:t xml:space="preserve">   (100% complete)</w:t>
       </w:r>
     </w:p>
     <w:p>
@@ -636,7 +802,21 @@
         <w:rPr>
           <w:b/>
         </w:rPr>
-        <w:t xml:space="preserve">Ryan Bickham,  Andrew </w:t>
+        <w:t xml:space="preserve">Ryan </w:t>
+      </w:r>
+      <w:proofErr w:type="spellStart"/>
+      <w:r>
+        <w:rPr>
+          <w:b/>
+        </w:rPr>
+        <w:t>Bickham</w:t>
+      </w:r>
+      <w:proofErr w:type="spellEnd"/>
+      <w:r>
+        <w:rPr>
+          <w:b/>
+        </w:rPr>
+        <w:t xml:space="preserve">,  Andrew </w:t>
       </w:r>
       <w:proofErr w:type="spellStart"/>
       <w:r>
@@ -646,24 +826,39 @@
         <w:t>Haeger</w:t>
       </w:r>
       <w:proofErr w:type="spellEnd"/>
-    </w:p>
-    <w:p>
-      <w:pPr>
-        <w:pStyle w:val="ListParagraph"/>
-        <w:numPr>
-          <w:ilvl w:val="1"/>
-          <w:numId w:val="2"/>
-        </w:numPr>
-      </w:pPr>
-      <w:r>
+      <w:r>
+        <w:rPr>
+          <w:b/>
+        </w:rPr>
+        <w:t xml:space="preserve">   (100% complete)</w:t>
+      </w:r>
+    </w:p>
+    <w:p>
+      <w:pPr>
+        <w:pStyle w:val="ListParagraph"/>
+        <w:numPr>
+          <w:ilvl w:val="1"/>
+          <w:numId w:val="2"/>
+        </w:numPr>
+      </w:pPr>
+      <w:r>
+        <w:lastRenderedPageBreak/>
         <w:t xml:space="preserve">Begin work on multiplayer implementation using Java RMI – </w:t>
       </w:r>
       <w:r>
         <w:rPr>
           <w:b/>
         </w:rPr>
-        <w:t>Ryan Bickham</w:t>
-      </w:r>
+        <w:t xml:space="preserve">Ryan </w:t>
+      </w:r>
+      <w:proofErr w:type="spellStart"/>
+      <w:r>
+        <w:rPr>
+          <w:b/>
+        </w:rPr>
+        <w:t>Bickham</w:t>
+      </w:r>
+      <w:proofErr w:type="spellEnd"/>
       <w:r>
         <w:rPr>
           <w:b/>
@@ -678,6 +873,12 @@
         <w:t>Haeger</w:t>
       </w:r>
       <w:proofErr w:type="spellEnd"/>
+      <w:r>
+        <w:rPr>
+          <w:b/>
+        </w:rPr>
+        <w:t xml:space="preserve">  (100% complete) We have started, but not finished at this point</w:t>
+      </w:r>
     </w:p>
     <w:p>
       <w:pPr>
@@ -690,6 +891,15 @@
       <w:r>
         <w:t>Host database on server instance so data is consistent throughout</w:t>
       </w:r>
+      <w:r>
+        <w:t xml:space="preserve"> </w:t>
+      </w:r>
+      <w:r>
+        <w:rPr>
+          <w:b/>
+        </w:rPr>
+        <w:t>(100% complete)</w:t>
+      </w:r>
     </w:p>
     <w:p>
       <w:pPr>
@@ -706,54 +916,31 @@
         <w:rPr>
           <w:b/>
         </w:rPr>
-        <w:t xml:space="preserve">Nick </w:t>
-      </w:r>
-      <w:proofErr w:type="spellStart"/>
-      <w:r>
-        <w:rPr>
-          <w:b/>
-        </w:rPr>
-        <w:t>Borushko</w:t>
-      </w:r>
-      <w:proofErr w:type="spellEnd"/>
-      <w:r>
-        <w:rPr>
-          <w:b/>
-        </w:rPr>
-        <w:t>, Ryan Gillett</w:t>
-      </w:r>
-    </w:p>
-    <w:p>
-      <w:pPr>
-        <w:pStyle w:val="ListParagraph"/>
-        <w:numPr>
-          <w:ilvl w:val="1"/>
-          <w:numId w:val="2"/>
-        </w:numPr>
-      </w:pPr>
-      <w:r>
-        <w:lastRenderedPageBreak/>
+        <w:t>Nick Borushko, Ryan Gillett</w:t>
+      </w:r>
+      <w:r>
+        <w:rPr>
+          <w:b/>
+        </w:rPr>
+        <w:t xml:space="preserve"> (100% complete)</w:t>
+      </w:r>
+    </w:p>
+    <w:p>
+      <w:pPr>
+        <w:pStyle w:val="ListParagraph"/>
+        <w:numPr>
+          <w:ilvl w:val="1"/>
+          <w:numId w:val="2"/>
+        </w:numPr>
+      </w:pPr>
+      <w:r>
         <w:t>Update class, activity, and sequence diagrams –</w:t>
       </w:r>
       <w:r>
         <w:rPr>
           <w:b/>
         </w:rPr>
-        <w:t xml:space="preserve"> Nick </w:t>
-      </w:r>
-      <w:proofErr w:type="spellStart"/>
-      <w:r>
-        <w:rPr>
-          <w:b/>
-        </w:rPr>
-        <w:t>Borushko</w:t>
-      </w:r>
-      <w:proofErr w:type="spellEnd"/>
-      <w:r>
-        <w:rPr>
-          <w:b/>
-        </w:rPr>
-        <w:t xml:space="preserve">, Ryan Gillett, Andrew </w:t>
+        <w:t xml:space="preserve"> Nick Borushko, Ryan Gillett, Andrew </w:t>
       </w:r>
       <w:proofErr w:type="spellStart"/>
       <w:r>
@@ -767,7 +954,21 @@
         <w:rPr>
           <w:b/>
         </w:rPr>
-        <w:t>, Ryan Bickham</w:t>
+        <w:t xml:space="preserve">, Ryan </w:t>
+      </w:r>
+      <w:proofErr w:type="spellStart"/>
+      <w:r>
+        <w:rPr>
+          <w:b/>
+        </w:rPr>
+        <w:t>Bickham</w:t>
+      </w:r>
+      <w:proofErr w:type="spellEnd"/>
+      <w:r>
+        <w:rPr>
+          <w:b/>
+        </w:rPr>
+        <w:t xml:space="preserve"> (100% complete)</w:t>
       </w:r>
     </w:p>
     <w:p>
@@ -811,7 +1012,21 @@
         <w:rPr>
           <w:b/>
         </w:rPr>
-        <w:t xml:space="preserve">Ryan Bickham, Andrew </w:t>
+        <w:t xml:space="preserve">Ryan </w:t>
+      </w:r>
+      <w:proofErr w:type="spellStart"/>
+      <w:r>
+        <w:rPr>
+          <w:b/>
+        </w:rPr>
+        <w:t>Bickham</w:t>
+      </w:r>
+      <w:proofErr w:type="spellEnd"/>
+      <w:r>
+        <w:rPr>
+          <w:b/>
+        </w:rPr>
+        <w:t xml:space="preserve">, Andrew </w:t>
       </w:r>
       <w:proofErr w:type="spellStart"/>
       <w:r>
@@ -821,6 +1036,26 @@
         <w:t>Haeger</w:t>
       </w:r>
       <w:proofErr w:type="spellEnd"/>
+      <w:r>
+        <w:rPr>
+          <w:b/>
+        </w:rPr>
+        <w:t xml:space="preserve"> (33% complete, have completed Texas </w:t>
+      </w:r>
+      <w:proofErr w:type="spellStart"/>
+      <w:r>
+        <w:rPr>
+          <w:b/>
+        </w:rPr>
+        <w:t>Hold'Em</w:t>
+      </w:r>
+      <w:proofErr w:type="spellEnd"/>
+      <w:r>
+        <w:rPr>
+          <w:b/>
+        </w:rPr>
+        <w:t>, do not have time to complete the others)</w:t>
+      </w:r>
     </w:p>
     <w:p>
       <w:pPr>
@@ -845,7 +1080,21 @@
         <w:rPr>
           <w:b/>
         </w:rPr>
-        <w:t>Ryan Bickham</w:t>
+        <w:t xml:space="preserve">Ryan </w:t>
+      </w:r>
+      <w:proofErr w:type="spellStart"/>
+      <w:r>
+        <w:rPr>
+          <w:b/>
+        </w:rPr>
+        <w:t>Bickham</w:t>
+      </w:r>
+      <w:proofErr w:type="spellEnd"/>
+      <w:r>
+        <w:rPr>
+          <w:b/>
+        </w:rPr>
+        <w:t xml:space="preserve">  (0% complete, not enough time to add additional card games)</w:t>
       </w:r>
     </w:p>
     <w:p>
@@ -859,6 +1108,12 @@
       <w:r>
         <w:t xml:space="preserve">Host server side application on server instance for consistent access.  </w:t>
       </w:r>
+      <w:r>
+        <w:rPr>
+          <w:b/>
+        </w:rPr>
+        <w:t>(100% complete)</w:t>
+      </w:r>
     </w:p>
     <w:p>
       <w:pPr>
@@ -875,7 +1130,21 @@
         <w:rPr>
           <w:b/>
         </w:rPr>
-        <w:t xml:space="preserve">Ryan Bickham, Andrew </w:t>
+        <w:t xml:space="preserve">Ryan </w:t>
+      </w:r>
+      <w:proofErr w:type="spellStart"/>
+      <w:r>
+        <w:rPr>
+          <w:b/>
+        </w:rPr>
+        <w:t>Bickham</w:t>
+      </w:r>
+      <w:proofErr w:type="spellEnd"/>
+      <w:r>
+        <w:rPr>
+          <w:b/>
+        </w:rPr>
+        <w:t xml:space="preserve">, Andrew </w:t>
       </w:r>
       <w:proofErr w:type="spellStart"/>
       <w:r>
@@ -889,16 +1158,14 @@
         <w:rPr>
           <w:b/>
         </w:rPr>
-        <w:t xml:space="preserve">, Ryan Gillett, Nick </w:t>
-      </w:r>
-      <w:proofErr w:type="spellStart"/>
-      <w:r>
-        <w:rPr>
-          <w:b/>
-        </w:rPr>
-        <w:t>Borushko</w:t>
-      </w:r>
-      <w:proofErr w:type="spellEnd"/>
+        <w:t>, Ryan Gillett, Nick Borushko</w:t>
+      </w:r>
+      <w:r>
+        <w:rPr>
+          <w:b/>
+        </w:rPr>
+        <w:t xml:space="preserve"> (100% complete)</w:t>
+      </w:r>
     </w:p>
     <w:p>
       <w:pPr>
@@ -913,7 +1180,7 @@
     </w:p>
     <w:p/>
     <w:sectPr>
-      <w:headerReference w:type="default" r:id="rId8"/>
+      <w:headerReference w:type="default" r:id="rId7"/>
       <w:pgSz w:w="12240" w:h="15840"/>
       <w:pgMar w:top="1440" w:right="1440" w:bottom="1440" w:left="1440" w:header="720" w:footer="720" w:gutter="0"/>
       <w:cols w:space="720"/>
@@ -924,7 +1191,7 @@
 </file>
 
 <file path=word/endnotes.xml><?xml version="1.0" encoding="utf-8"?>
-<w:endnotes xmlns:wpc="http://schemas.microsoft.com/office/word/2010/wordprocessingCanvas" xmlns:mc="http://schemas.openxmlformats.org/markup-compatibility/2006" xmlns:o="urn:schemas-microsoft-com:office:office" xmlns:r="http://schemas.openxmlformats.org/officeDocument/2006/relationships" xmlns:m="http://schemas.openxmlformats.org/officeDocument/2006/math" xmlns:v="urn:schemas-microsoft-com:vml" xmlns:wp14="http://schemas.microsoft.com/office/word/2010/wordprocessingDrawing" xmlns:wp="http://schemas.openxmlformats.org/drawingml/2006/wordprocessingDrawing" xmlns:w10="urn:schemas-microsoft-com:office:word" xmlns:w="http://schemas.openxmlformats.org/wordprocessingml/2006/main" xmlns:w14="http://schemas.microsoft.com/office/word/2010/wordml" xmlns:wpg="http://schemas.microsoft.com/office/word/2010/wordprocessingGroup" xmlns:wpi="http://schemas.microsoft.com/office/word/2010/wordprocessingInk" xmlns:wne="http://schemas.microsoft.com/office/word/2006/wordml" xmlns:wps="http://schemas.microsoft.com/office/word/2010/wordprocessingShape" mc:Ignorable="w14 wp14">
+<w:endnotes xmlns:ve="http://schemas.openxmlformats.org/markup-compatibility/2006" xmlns:o="urn:schemas-microsoft-com:office:office" xmlns:r="http://schemas.openxmlformats.org/officeDocument/2006/relationships" xmlns:m="http://schemas.openxmlformats.org/officeDocument/2006/math" xmlns:v="urn:schemas-microsoft-com:vml" xmlns:wp="http://schemas.openxmlformats.org/drawingml/2006/wordprocessingDrawing" xmlns:w10="urn:schemas-microsoft-com:office:word" xmlns:w="http://schemas.openxmlformats.org/wordprocessingml/2006/main" xmlns:wne="http://schemas.microsoft.com/office/word/2006/wordml">
   <w:endnote w:type="separator" w:id="-1">
     <w:p>
       <w:pPr>
@@ -949,7 +1216,7 @@
 </file>
 
 <file path=word/footnotes.xml><?xml version="1.0" encoding="utf-8"?>
-<w:footnotes xmlns:wpc="http://schemas.microsoft.com/office/word/2010/wordprocessingCanvas" xmlns:mc="http://schemas.openxmlformats.org/markup-compatibility/2006" xmlns:o="urn:schemas-microsoft-com:office:office" xmlns:r="http://schemas.openxmlformats.org/officeDocument/2006/relationships" xmlns:m="http://schemas.openxmlformats.org/officeDocument/2006/math" xmlns:v="urn:schemas-microsoft-com:vml" xmlns:wp14="http://schemas.microsoft.com/office/word/2010/wordprocessingDrawing" xmlns:wp="http://schemas.openxmlformats.org/drawingml/2006/wordprocessingDrawing" xmlns:w10="urn:schemas-microsoft-com:office:word" xmlns:w="http://schemas.openxmlformats.org/wordprocessingml/2006/main" xmlns:w14="http://schemas.microsoft.com/office/word/2010/wordml" xmlns:wpg="http://schemas.microsoft.com/office/word/2010/wordprocessingGroup" xmlns:wpi="http://schemas.microsoft.com/office/word/2010/wordprocessingInk" xmlns:wne="http://schemas.microsoft.com/office/word/2006/wordml" xmlns:wps="http://schemas.microsoft.com/office/word/2010/wordprocessingShape" mc:Ignorable="w14 wp14">
+<w:footnotes xmlns:ve="http://schemas.openxmlformats.org/markup-compatibility/2006" xmlns:o="urn:schemas-microsoft-com:office:office" xmlns:r="http://schemas.openxmlformats.org/officeDocument/2006/relationships" xmlns:m="http://schemas.openxmlformats.org/officeDocument/2006/math" xmlns:v="urn:schemas-microsoft-com:vml" xmlns:wp="http://schemas.openxmlformats.org/drawingml/2006/wordprocessingDrawing" xmlns:w10="urn:schemas-microsoft-com:office:word" xmlns:w="http://schemas.openxmlformats.org/wordprocessingml/2006/main" xmlns:wne="http://schemas.microsoft.com/office/word/2006/wordml">
   <w:footnote w:type="separator" w:id="-1">
     <w:p>
       <w:pPr>
@@ -974,7 +1241,7 @@
 </file>
 
 <file path=word/header1.xml><?xml version="1.0" encoding="utf-8"?>
-<w:hdr xmlns:wpc="http://schemas.microsoft.com/office/word/2010/wordprocessingCanvas" xmlns:mc="http://schemas.openxmlformats.org/markup-compatibility/2006" xmlns:o="urn:schemas-microsoft-com:office:office" xmlns:r="http://schemas.openxmlformats.org/officeDocument/2006/relationships" xmlns:m="http://schemas.openxmlformats.org/officeDocument/2006/math" xmlns:v="urn:schemas-microsoft-com:vml" xmlns:wp14="http://schemas.microsoft.com/office/word/2010/wordprocessingDrawing" xmlns:wp="http://schemas.openxmlformats.org/drawingml/2006/wordprocessingDrawing" xmlns:w10="urn:schemas-microsoft-com:office:word" xmlns:w="http://schemas.openxmlformats.org/wordprocessingml/2006/main" xmlns:w14="http://schemas.microsoft.com/office/word/2010/wordml" xmlns:wpg="http://schemas.microsoft.com/office/word/2010/wordprocessingGroup" xmlns:wpi="http://schemas.microsoft.com/office/word/2010/wordprocessingInk" xmlns:wne="http://schemas.microsoft.com/office/word/2006/wordml" xmlns:wps="http://schemas.microsoft.com/office/word/2010/wordprocessingShape" mc:Ignorable="w14 wp14">
+<w:hdr xmlns:ve="http://schemas.openxmlformats.org/markup-compatibility/2006" xmlns:o="urn:schemas-microsoft-com:office:office" xmlns:r="http://schemas.openxmlformats.org/officeDocument/2006/relationships" xmlns:m="http://schemas.openxmlformats.org/officeDocument/2006/math" xmlns:v="urn:schemas-microsoft-com:vml" xmlns:wp="http://schemas.openxmlformats.org/drawingml/2006/wordprocessingDrawing" xmlns:w10="urn:schemas-microsoft-com:office:word" xmlns:w="http://schemas.openxmlformats.org/wordprocessingml/2006/main" xmlns:wne="http://schemas.microsoft.com/office/word/2006/wordml">
   <w:p>
     <w:pPr>
       <w:pStyle w:val="Header"/>
@@ -988,13 +1255,8 @@
       <w:pStyle w:val="Header"/>
     </w:pPr>
     <w:r>
-      <w:t xml:space="preserve">Nicholas </w:t>
+      <w:t>Nicholas Borushko</w:t>
     </w:r>
-    <w:proofErr w:type="spellStart"/>
-    <w:r>
-      <w:t>Borushko</w:t>
-    </w:r>
-    <w:proofErr w:type="spellEnd"/>
   </w:p>
   <w:p>
     <w:pPr>
@@ -1021,7 +1283,7 @@
 </file>
 
 <file path=word/numbering.xml><?xml version="1.0" encoding="utf-8"?>
-<w:numbering xmlns:wpc="http://schemas.microsoft.com/office/word/2010/wordprocessingCanvas" xmlns:mc="http://schemas.openxmlformats.org/markup-compatibility/2006" xmlns:o="urn:schemas-microsoft-com:office:office" xmlns:r="http://schemas.openxmlformats.org/officeDocument/2006/relationships" xmlns:m="http://schemas.openxmlformats.org/officeDocument/2006/math" xmlns:v="urn:schemas-microsoft-com:vml" xmlns:wp14="http://schemas.microsoft.com/office/word/2010/wordprocessingDrawing" xmlns:wp="http://schemas.openxmlformats.org/drawingml/2006/wordprocessingDrawing" xmlns:w10="urn:schemas-microsoft-com:office:word" xmlns:w="http://schemas.openxmlformats.org/wordprocessingml/2006/main" xmlns:w14="http://schemas.microsoft.com/office/word/2010/wordml" xmlns:wpg="http://schemas.microsoft.com/office/word/2010/wordprocessingGroup" xmlns:wpi="http://schemas.microsoft.com/office/word/2010/wordprocessingInk" xmlns:wne="http://schemas.microsoft.com/office/word/2006/wordml" xmlns:wps="http://schemas.microsoft.com/office/word/2010/wordprocessingShape" mc:Ignorable="w14 wp14">
+<w:numbering xmlns:ve="http://schemas.openxmlformats.org/markup-compatibility/2006" xmlns:o="urn:schemas-microsoft-com:office:office" xmlns:r="http://schemas.openxmlformats.org/officeDocument/2006/relationships" xmlns:m="http://schemas.openxmlformats.org/officeDocument/2006/math" xmlns:v="urn:schemas-microsoft-com:vml" xmlns:wp="http://schemas.openxmlformats.org/drawingml/2006/wordprocessingDrawing" xmlns:w10="urn:schemas-microsoft-com:office:word" xmlns:w="http://schemas.openxmlformats.org/wordprocessingml/2006/main" xmlns:wne="http://schemas.microsoft.com/office/word/2006/wordml">
   <w:abstractNum w:abstractNumId="0">
     <w:nsid w:val="14441A93"/>
     <w:multiLevelType w:val="multilevel"/>
@@ -1294,7 +1556,7 @@
 </file>
 
 <file path=word/styles.xml><?xml version="1.0" encoding="utf-8"?>
-<w:styles xmlns:mc="http://schemas.openxmlformats.org/markup-compatibility/2006" xmlns:r="http://schemas.openxmlformats.org/officeDocument/2006/relationships" xmlns:w="http://schemas.openxmlformats.org/wordprocessingml/2006/main" xmlns:w14="http://schemas.microsoft.com/office/word/2010/wordml" mc:Ignorable="w14">
+<w:styles xmlns:r="http://schemas.openxmlformats.org/officeDocument/2006/relationships" xmlns:w="http://schemas.openxmlformats.org/wordprocessingml/2006/main">
   <w:docDefaults>
     <w:rPrDefault>
       <w:rPr>
@@ -1452,6 +1714,7 @@
   <w:style w:type="paragraph" w:default="1" w:styleId="Normal">
     <w:name w:val="Normal"/>
     <w:qFormat/>
+    <w:rsid w:val="00C03C0E"/>
   </w:style>
   <w:style w:type="character" w:default="1" w:styleId="DefaultParagraphFont">
     <w:name w:val="Default Paragraph Font"/>
@@ -1464,6 +1727,7 @@
     <w:uiPriority w:val="99"/>
     <w:semiHidden/>
     <w:unhideWhenUsed/>
+    <w:qFormat/>
     <w:tblPr>
       <w:tblInd w:w="0" w:type="dxa"/>
       <w:tblCellMar>

</xml_diff>